<commit_message>
Item Definition in Progress: Safety Plan
</commit_message>
<xml_diff>
--- a/Template_Files/01_SafetyPlan_LaneAssistance_Template.docx
+++ b/Template_Files/01_SafetyPlan_LaneAssistance_Template.docx
@@ -559,13 +559,23 @@
                 <w:szCs w:val="22"/>
               </w:rPr>
             </w:pPr>
+            <w:proofErr w:type="spellStart"/>
             <w:r>
               <w:rPr>
                 <w:rFonts w:ascii="Calibri" w:eastAsia="Calibri" w:hAnsi="Calibri" w:cs="Calibri"/>
                 <w:sz w:val="22"/>
                 <w:szCs w:val="22"/>
               </w:rPr>
-              <w:t>Sidharth Das</w:t>
+              <w:t>Sidharth</w:t>
+            </w:r>
+            <w:proofErr w:type="spellEnd"/>
+            <w:r>
+              <w:rPr>
+                <w:rFonts w:ascii="Calibri" w:eastAsia="Calibri" w:hAnsi="Calibri" w:cs="Calibri"/>
+                <w:sz w:val="22"/>
+                <w:szCs w:val="22"/>
+              </w:rPr>
+              <w:t xml:space="preserve"> Das</w:t>
             </w:r>
           </w:p>
         </w:tc>
@@ -1588,8 +1598,169 @@
     <w:p>
       <w:pPr>
         <w:rPr>
-          <w:b/>
-          <w:color w:val="B7B7B7"/>
+          <w:color w:val="auto"/>
+        </w:rPr>
+      </w:pPr>
+      <w:r>
+        <w:rPr>
+          <w:color w:val="auto"/>
+        </w:rPr>
+        <w:t xml:space="preserve">For the functional safety module, </w:t>
+      </w:r>
+      <w:r>
+        <w:rPr>
+          <w:color w:val="auto"/>
+        </w:rPr>
+        <w:t>the item to investigate is</w:t>
+      </w:r>
+      <w:r>
+        <w:rPr>
+          <w:color w:val="auto"/>
+        </w:rPr>
+        <w:t xml:space="preserve"> a simplified version of a Lane Assistance System</w:t>
+      </w:r>
+      <w:r>
+        <w:rPr>
+          <w:color w:val="auto"/>
+        </w:rPr>
+        <w:t xml:space="preserve">. </w:t>
+      </w:r>
+    </w:p>
+    <w:p>
+      <w:pPr>
+        <w:rPr>
+          <w:color w:val="auto"/>
+        </w:rPr>
+      </w:pPr>
+    </w:p>
+    <w:p>
+      <w:pPr>
+        <w:pBdr>
+          <w:top w:val="none" w:sz="0" w:space="0" w:color="auto"/>
+          <w:left w:val="none" w:sz="0" w:space="0" w:color="auto"/>
+          <w:bottom w:val="none" w:sz="0" w:space="0" w:color="auto"/>
+          <w:right w:val="none" w:sz="0" w:space="0" w:color="auto"/>
+          <w:between w:val="none" w:sz="0" w:space="0" w:color="auto"/>
+        </w:pBdr>
+        <w:shd w:val="clear" w:color="auto" w:fill="FFFFFF"/>
+        <w:spacing w:after="225" w:line="240" w:lineRule="auto"/>
+        <w:rPr>
+          <w:rFonts w:eastAsia="Times New Roman"/>
+          <w:color w:val="auto"/>
+          <w:lang w:val="en-IN"/>
+        </w:rPr>
+      </w:pPr>
+      <w:r>
+        <w:rPr>
+          <w:rFonts w:eastAsia="Times New Roman"/>
+          <w:color w:val="auto"/>
+          <w:lang w:val="en-IN"/>
+        </w:rPr>
+        <w:t>When the driver drifts towards the edge of the lane, two things will happen:</w:t>
+      </w:r>
+    </w:p>
+    <w:p>
+      <w:pPr>
+        <w:pStyle w:val="ListParagraph"/>
+        <w:numPr>
+          <w:ilvl w:val="0"/>
+          <w:numId w:val="7"/>
+        </w:numPr>
+        <w:pBdr>
+          <w:top w:val="none" w:sz="0" w:space="0" w:color="auto"/>
+          <w:left w:val="none" w:sz="0" w:space="0" w:color="auto"/>
+          <w:bottom w:val="none" w:sz="0" w:space="0" w:color="auto"/>
+          <w:right w:val="none" w:sz="0" w:space="0" w:color="auto"/>
+          <w:between w:val="none" w:sz="0" w:space="0" w:color="auto"/>
+        </w:pBdr>
+        <w:shd w:val="clear" w:color="auto" w:fill="FFFFFF"/>
+        <w:spacing w:line="240" w:lineRule="auto"/>
+        <w:rPr>
+          <w:rFonts w:eastAsia="Times New Roman"/>
+          <w:color w:val="auto"/>
+          <w:lang w:val="en-IN"/>
+        </w:rPr>
+      </w:pPr>
+      <w:r>
+        <w:rPr>
+          <w:rFonts w:eastAsia="Times New Roman"/>
+          <w:color w:val="auto"/>
+          <w:lang w:val="en-IN"/>
+        </w:rPr>
+        <w:t>the </w:t>
+      </w:r>
+      <w:r>
+        <w:rPr>
+          <w:rFonts w:eastAsia="Times New Roman"/>
+          <w:b/>
+          <w:bCs/>
+          <w:color w:val="auto"/>
+          <w:lang w:val="en-IN"/>
+        </w:rPr>
+        <w:t>lane departure warning function</w:t>
+      </w:r>
+      <w:r>
+        <w:rPr>
+          <w:rFonts w:eastAsia="Times New Roman"/>
+          <w:color w:val="auto"/>
+          <w:lang w:val="en-IN"/>
+        </w:rPr>
+        <w:t> will vibrate the steering wheel</w:t>
+      </w:r>
+    </w:p>
+    <w:p>
+      <w:pPr>
+        <w:pStyle w:val="ListParagraph"/>
+        <w:numPr>
+          <w:ilvl w:val="0"/>
+          <w:numId w:val="7"/>
+        </w:numPr>
+        <w:pBdr>
+          <w:top w:val="none" w:sz="0" w:space="0" w:color="auto"/>
+          <w:left w:val="none" w:sz="0" w:space="0" w:color="auto"/>
+          <w:bottom w:val="none" w:sz="0" w:space="0" w:color="auto"/>
+          <w:right w:val="none" w:sz="0" w:space="0" w:color="auto"/>
+          <w:between w:val="none" w:sz="0" w:space="0" w:color="auto"/>
+        </w:pBdr>
+        <w:shd w:val="clear" w:color="auto" w:fill="FFFFFF"/>
+        <w:spacing w:line="240" w:lineRule="auto"/>
+        <w:rPr>
+          <w:rFonts w:eastAsia="Times New Roman"/>
+          <w:color w:val="auto"/>
+          <w:lang w:val="en-IN"/>
+        </w:rPr>
+      </w:pPr>
+      <w:r>
+        <w:rPr>
+          <w:rFonts w:eastAsia="Times New Roman"/>
+          <w:color w:val="auto"/>
+          <w:lang w:val="en-IN"/>
+        </w:rPr>
+        <w:t>the </w:t>
+      </w:r>
+      <w:r>
+        <w:rPr>
+          <w:rFonts w:eastAsia="Times New Roman"/>
+          <w:b/>
+          <w:bCs/>
+          <w:color w:val="auto"/>
+          <w:lang w:val="en-IN"/>
+        </w:rPr>
+        <w:t>lane keeping assistance function</w:t>
+      </w:r>
+      <w:r>
+        <w:rPr>
+          <w:rFonts w:eastAsia="Times New Roman"/>
+          <w:color w:val="auto"/>
+          <w:lang w:val="en-IN"/>
+        </w:rPr>
+        <w:t> will move the steering wheel so that the wheels turn towards the centre of the lane</w:t>
+      </w:r>
+    </w:p>
+    <w:p>
+      <w:pPr>
+        <w:rPr>
+          <w:color w:val="auto"/>
         </w:rPr>
       </w:pPr>
     </w:p>
@@ -1627,6 +1798,229 @@
     <w:p>
       <w:pPr>
         <w:rPr>
+          <w:color w:val="auto"/>
+        </w:rPr>
+      </w:pPr>
+      <w:r>
+        <w:rPr>
+          <w:color w:val="auto"/>
+        </w:rPr>
+        <w:t>The two main functions of the Lane Assistance System are – lane departure warning and lane keeping assistance.</w:t>
+      </w:r>
+      <w:r>
+        <w:rPr>
+          <w:color w:val="auto"/>
+        </w:rPr>
+        <w:t xml:space="preserve"> They work in the following way.</w:t>
+      </w:r>
+    </w:p>
+    <w:p>
+      <w:pPr>
+        <w:rPr>
+          <w:color w:val="auto"/>
+        </w:rPr>
+      </w:pPr>
+    </w:p>
+    <w:p>
+      <w:pPr>
+        <w:rPr>
+          <w:color w:val="auto"/>
+        </w:rPr>
+      </w:pPr>
+      <w:r>
+        <w:rPr>
+          <w:color w:val="auto"/>
+        </w:rPr>
+        <w:t>T</w:t>
+      </w:r>
+      <w:r>
+        <w:rPr>
+          <w:color w:val="auto"/>
+        </w:rPr>
+        <w:t xml:space="preserve">he </w:t>
+      </w:r>
+      <w:r>
+        <w:rPr>
+          <w:b/>
+          <w:color w:val="auto"/>
+        </w:rPr>
+        <w:t>lane departure warning function</w:t>
+      </w:r>
+      <w:r>
+        <w:rPr>
+          <w:color w:val="auto"/>
+        </w:rPr>
+        <w:t xml:space="preserve"> shall apply an oscillating steering torque to provid</w:t>
+      </w:r>
+      <w:r>
+        <w:rPr>
+          <w:color w:val="auto"/>
+        </w:rPr>
+        <w:t>e the driver a haptic feedback.</w:t>
+      </w:r>
+      <w:r>
+        <w:rPr>
+          <w:color w:val="auto"/>
+        </w:rPr>
+        <w:t xml:space="preserve"> In other words, the vehicle quickly moves the steering wheel back and forth to create a vibration.</w:t>
+      </w:r>
+      <w:r>
+        <w:rPr>
+          <w:color w:val="auto"/>
+        </w:rPr>
+        <w:t xml:space="preserve"> This is how it vibrates the steering wheel.</w:t>
+      </w:r>
+    </w:p>
+    <w:p>
+      <w:pPr>
+        <w:rPr>
+          <w:color w:val="auto"/>
+        </w:rPr>
+      </w:pPr>
+    </w:p>
+    <w:p>
+      <w:pPr>
+        <w:rPr>
+          <w:color w:val="auto"/>
+        </w:rPr>
+      </w:pPr>
+      <w:r>
+        <w:rPr>
+          <w:color w:val="auto"/>
+        </w:rPr>
+        <w:t xml:space="preserve">The </w:t>
+      </w:r>
+      <w:r>
+        <w:rPr>
+          <w:b/>
+          <w:color w:val="auto"/>
+        </w:rPr>
+        <w:t xml:space="preserve">lane </w:t>
+      </w:r>
+      <w:r>
+        <w:rPr>
+          <w:b/>
+          <w:color w:val="auto"/>
+        </w:rPr>
+        <w:t>keeping assistance function</w:t>
+      </w:r>
+      <w:r>
+        <w:rPr>
+          <w:color w:val="auto"/>
+        </w:rPr>
+        <w:t xml:space="preserve"> shall apply the steering torque when acti</w:t>
+      </w:r>
+      <w:r>
+        <w:rPr>
+          <w:color w:val="auto"/>
+        </w:rPr>
+        <w:t>ve in order to stay in ego lane</w:t>
+      </w:r>
+      <w:r>
+        <w:rPr>
+          <w:color w:val="auto"/>
+        </w:rPr>
+        <w:t>. Ego lane refers to the lane in which the vehicle currently drives.</w:t>
+      </w:r>
+      <w:r>
+        <w:rPr>
+          <w:color w:val="auto"/>
+        </w:rPr>
+        <w:t xml:space="preserve"> This is how it automatically assists driver, by turning steering wheel towards center of lane.</w:t>
+      </w:r>
+    </w:p>
+    <w:p>
+      <w:pPr>
+        <w:rPr>
+          <w:color w:val="auto"/>
+        </w:rPr>
+      </w:pPr>
+    </w:p>
+    <w:p>
+      <w:pPr>
+        <w:rPr>
+          <w:color w:val="auto"/>
+        </w:rPr>
+      </w:pPr>
+      <w:r>
+        <w:rPr>
+          <w:color w:val="auto"/>
+        </w:rPr>
+        <w:t>When the camera senses that the vehicle is leaving the lane, the camera sends a signal to the electronic power steering system asking to turn and vibrate the steering wheel.</w:t>
+      </w:r>
+    </w:p>
+    <w:p>
+      <w:pPr>
+        <w:rPr>
+          <w:color w:val="auto"/>
+        </w:rPr>
+      </w:pPr>
+    </w:p>
+    <w:p>
+      <w:pPr>
+        <w:rPr>
+          <w:color w:val="auto"/>
+        </w:rPr>
+      </w:pPr>
+      <w:r>
+        <w:rPr>
+          <w:color w:val="auto"/>
+        </w:rPr>
+        <w:t>The camera sensor will also request that a warning light turn on in the car display dashboard. That way the driver knows that the lane assistance system is active</w:t>
+      </w:r>
+    </w:p>
+    <w:p>
+      <w:pPr>
+        <w:rPr>
+          <w:color w:val="auto"/>
+        </w:rPr>
+      </w:pPr>
+    </w:p>
+    <w:p>
+      <w:pPr>
+        <w:rPr>
+          <w:color w:val="auto"/>
+        </w:rPr>
+      </w:pPr>
+      <w:r>
+        <w:rPr>
+          <w:color w:val="auto"/>
+        </w:rPr>
+        <w:t>If the driver uses a turn signal, then the lane assistance system deactivates so that the vehicle can leave the lane. The driver can also turn off the system completely with a button on the dashboard.</w:t>
+      </w:r>
+    </w:p>
+    <w:p>
+      <w:pPr>
+        <w:rPr>
+          <w:color w:val="auto"/>
+        </w:rPr>
+      </w:pPr>
+    </w:p>
+    <w:p>
+      <w:pPr>
+        <w:rPr>
+          <w:color w:val="auto"/>
+        </w:rPr>
+      </w:pPr>
+      <w:r>
+        <w:rPr>
+          <w:color w:val="auto"/>
+        </w:rPr>
+        <w:lastRenderedPageBreak/>
+        <w:t>The driver is still expected to have both hands on the steering wheel at all times. The electronic power steering subsystem has a sensor to detect how much the driver is already turning. The lane keeping assistance function will merely add the extra torque required to get the car back towards center. The extra torque is applied directly to the steering wheel via a motor.</w:t>
+      </w:r>
+    </w:p>
+    <w:p>
+      <w:pPr>
+        <w:rPr>
+          <w:b/>
+          <w:color w:val="B7B7B7"/>
+        </w:rPr>
+      </w:pPr>
+    </w:p>
+    <w:p>
+      <w:pPr>
+        <w:rPr>
           <w:b/>
           <w:color w:val="B7B7B7"/>
         </w:rPr>
@@ -1691,7 +2085,16 @@
           <w:b/>
           <w:color w:val="B7B7B7"/>
         </w:rPr>
-        <w:t>What are the boundaries of the item? What subsystems are inside the item? What elements or subsystems are outside of the item?</w:t>
+        <w:t>What are the boundaries of the item? What subsystems a</w:t>
+      </w:r>
+      <w:bookmarkStart w:id="14" w:name="_GoBack"/>
+      <w:bookmarkEnd w:id="14"/>
+      <w:r>
+        <w:rPr>
+          <w:b/>
+          <w:color w:val="B7B7B7"/>
+        </w:rPr>
+        <w:t>re inside the item? What elements or subsystems are outside of the item?</w:t>
       </w:r>
     </w:p>
     <w:p>
@@ -1774,8 +2177,17 @@
           <w:b/>
           <w:color w:val="B7B7B7"/>
         </w:rPr>
-        <w:t>Operational and Environmental Constraints. This could especially be limited to camera performance; lane lines are difficult to detect in snow, fog, etc</w:t>
-      </w:r>
+        <w:t xml:space="preserve">Operational and Environmental Constraints. This could especially be limited to camera performance; lane lines are difficult to detect in snow, fog, </w:t>
+      </w:r>
+      <w:proofErr w:type="spellStart"/>
+      <w:r>
+        <w:rPr>
+          <w:b/>
+          <w:color w:val="B7B7B7"/>
+        </w:rPr>
+        <w:t>etc</w:t>
+      </w:r>
+      <w:proofErr w:type="spellEnd"/>
     </w:p>
     <w:p>
       <w:pPr>
@@ -1875,8 +2287,8 @@
         <w:pStyle w:val="Heading1"/>
         <w:contextualSpacing w:val="0"/>
       </w:pPr>
-      <w:bookmarkStart w:id="14" w:name="_km1cu1hyl182" w:colFirst="0" w:colLast="0"/>
-      <w:bookmarkEnd w:id="14"/>
+      <w:bookmarkStart w:id="15" w:name="_km1cu1hyl182" w:colFirst="0" w:colLast="0"/>
+      <w:bookmarkEnd w:id="15"/>
       <w:r>
         <w:t>Goals and Measures</w:t>
       </w:r>
@@ -1886,8 +2298,8 @@
         <w:pStyle w:val="Heading2"/>
         <w:contextualSpacing w:val="0"/>
       </w:pPr>
-      <w:bookmarkStart w:id="15" w:name="_ww7fqc274i9y" w:colFirst="0" w:colLast="0"/>
-      <w:bookmarkEnd w:id="15"/>
+      <w:bookmarkStart w:id="16" w:name="_ww7fqc274i9y" w:colFirst="0" w:colLast="0"/>
+      <w:bookmarkEnd w:id="16"/>
       <w:r>
         <w:t>Goals</w:t>
       </w:r>
@@ -1921,8 +2333,8 @@
         <w:pStyle w:val="Heading2"/>
         <w:contextualSpacing w:val="0"/>
       </w:pPr>
-      <w:bookmarkStart w:id="16" w:name="_v2rbrzjrkt9b" w:colFirst="0" w:colLast="0"/>
-      <w:bookmarkEnd w:id="16"/>
+      <w:bookmarkStart w:id="17" w:name="_v2rbrzjrkt9b" w:colFirst="0" w:colLast="0"/>
+      <w:bookmarkEnd w:id="17"/>
       <w:r>
         <w:t>Measures</w:t>
       </w:r>
@@ -2751,8 +3163,8 @@
         <w:pStyle w:val="Heading1"/>
         <w:contextualSpacing w:val="0"/>
       </w:pPr>
-      <w:bookmarkStart w:id="17" w:name="_b23s6orj91gm" w:colFirst="0" w:colLast="0"/>
-      <w:bookmarkEnd w:id="17"/>
+      <w:bookmarkStart w:id="18" w:name="_b23s6orj91gm" w:colFirst="0" w:colLast="0"/>
+      <w:bookmarkEnd w:id="18"/>
       <w:r>
         <w:t>Safety Culture</w:t>
       </w:r>
@@ -2857,8 +3269,6 @@
         </w:rPr>
         <w:t>ensures</w:t>
       </w:r>
-      <w:bookmarkStart w:id="18" w:name="_GoBack"/>
-      <w:bookmarkEnd w:id="18"/>
       <w:r>
         <w:rPr>
           <w:color w:val="auto"/>
@@ -4583,6 +4993,155 @@
     </w:lvl>
   </w:abstractNum>
   <w:abstractNum w:abstractNumId="5" w15:restartNumberingAfterBreak="0">
+    <w:nsid w:val="47ED2449"/>
+    <w:multiLevelType w:val="multilevel"/>
+    <w:tmpl w:val="276A5694"/>
+    <w:lvl w:ilvl="0">
+      <w:start w:val="1"/>
+      <w:numFmt w:val="lowerLetter"/>
+      <w:lvlText w:val="%1)"/>
+      <w:lvlJc w:val="left"/>
+      <w:pPr>
+        <w:tabs>
+          <w:tab w:val="num" w:pos="720"/>
+        </w:tabs>
+        <w:ind w:left="720" w:hanging="360"/>
+      </w:pPr>
+      <w:rPr>
+        <w:rFonts w:ascii="Arial" w:eastAsia="Times New Roman" w:hAnsi="Arial" w:cs="Arial"/>
+        <w:sz w:val="20"/>
+      </w:rPr>
+    </w:lvl>
+    <w:lvl w:ilvl="1" w:tentative="1">
+      <w:start w:val="1"/>
+      <w:numFmt w:val="bullet"/>
+      <w:lvlText w:val=""/>
+      <w:lvlJc w:val="left"/>
+      <w:pPr>
+        <w:tabs>
+          <w:tab w:val="num" w:pos="1440"/>
+        </w:tabs>
+        <w:ind w:left="1440" w:hanging="360"/>
+      </w:pPr>
+      <w:rPr>
+        <w:rFonts w:ascii="Symbol" w:hAnsi="Symbol" w:hint="default"/>
+        <w:sz w:val="20"/>
+      </w:rPr>
+    </w:lvl>
+    <w:lvl w:ilvl="2" w:tentative="1">
+      <w:start w:val="1"/>
+      <w:numFmt w:val="bullet"/>
+      <w:lvlText w:val=""/>
+      <w:lvlJc w:val="left"/>
+      <w:pPr>
+        <w:tabs>
+          <w:tab w:val="num" w:pos="2160"/>
+        </w:tabs>
+        <w:ind w:left="2160" w:hanging="360"/>
+      </w:pPr>
+      <w:rPr>
+        <w:rFonts w:ascii="Symbol" w:hAnsi="Symbol" w:hint="default"/>
+        <w:sz w:val="20"/>
+      </w:rPr>
+    </w:lvl>
+    <w:lvl w:ilvl="3" w:tentative="1">
+      <w:start w:val="1"/>
+      <w:numFmt w:val="bullet"/>
+      <w:lvlText w:val=""/>
+      <w:lvlJc w:val="left"/>
+      <w:pPr>
+        <w:tabs>
+          <w:tab w:val="num" w:pos="2880"/>
+        </w:tabs>
+        <w:ind w:left="2880" w:hanging="360"/>
+      </w:pPr>
+      <w:rPr>
+        <w:rFonts w:ascii="Symbol" w:hAnsi="Symbol" w:hint="default"/>
+        <w:sz w:val="20"/>
+      </w:rPr>
+    </w:lvl>
+    <w:lvl w:ilvl="4" w:tentative="1">
+      <w:start w:val="1"/>
+      <w:numFmt w:val="bullet"/>
+      <w:lvlText w:val=""/>
+      <w:lvlJc w:val="left"/>
+      <w:pPr>
+        <w:tabs>
+          <w:tab w:val="num" w:pos="3600"/>
+        </w:tabs>
+        <w:ind w:left="3600" w:hanging="360"/>
+      </w:pPr>
+      <w:rPr>
+        <w:rFonts w:ascii="Symbol" w:hAnsi="Symbol" w:hint="default"/>
+        <w:sz w:val="20"/>
+      </w:rPr>
+    </w:lvl>
+    <w:lvl w:ilvl="5" w:tentative="1">
+      <w:start w:val="1"/>
+      <w:numFmt w:val="bullet"/>
+      <w:lvlText w:val=""/>
+      <w:lvlJc w:val="left"/>
+      <w:pPr>
+        <w:tabs>
+          <w:tab w:val="num" w:pos="4320"/>
+        </w:tabs>
+        <w:ind w:left="4320" w:hanging="360"/>
+      </w:pPr>
+      <w:rPr>
+        <w:rFonts w:ascii="Symbol" w:hAnsi="Symbol" w:hint="default"/>
+        <w:sz w:val="20"/>
+      </w:rPr>
+    </w:lvl>
+    <w:lvl w:ilvl="6" w:tentative="1">
+      <w:start w:val="1"/>
+      <w:numFmt w:val="bullet"/>
+      <w:lvlText w:val=""/>
+      <w:lvlJc w:val="left"/>
+      <w:pPr>
+        <w:tabs>
+          <w:tab w:val="num" w:pos="5040"/>
+        </w:tabs>
+        <w:ind w:left="5040" w:hanging="360"/>
+      </w:pPr>
+      <w:rPr>
+        <w:rFonts w:ascii="Symbol" w:hAnsi="Symbol" w:hint="default"/>
+        <w:sz w:val="20"/>
+      </w:rPr>
+    </w:lvl>
+    <w:lvl w:ilvl="7" w:tentative="1">
+      <w:start w:val="1"/>
+      <w:numFmt w:val="bullet"/>
+      <w:lvlText w:val=""/>
+      <w:lvlJc w:val="left"/>
+      <w:pPr>
+        <w:tabs>
+          <w:tab w:val="num" w:pos="5760"/>
+        </w:tabs>
+        <w:ind w:left="5760" w:hanging="360"/>
+      </w:pPr>
+      <w:rPr>
+        <w:rFonts w:ascii="Symbol" w:hAnsi="Symbol" w:hint="default"/>
+        <w:sz w:val="20"/>
+      </w:rPr>
+    </w:lvl>
+    <w:lvl w:ilvl="8" w:tentative="1">
+      <w:start w:val="1"/>
+      <w:numFmt w:val="bullet"/>
+      <w:lvlText w:val=""/>
+      <w:lvlJc w:val="left"/>
+      <w:pPr>
+        <w:tabs>
+          <w:tab w:val="num" w:pos="6480"/>
+        </w:tabs>
+        <w:ind w:left="6480" w:hanging="360"/>
+      </w:pPr>
+      <w:rPr>
+        <w:rFonts w:ascii="Symbol" w:hAnsi="Symbol" w:hint="default"/>
+        <w:sz w:val="20"/>
+      </w:rPr>
+    </w:lvl>
+  </w:abstractNum>
+  <w:abstractNum w:abstractNumId="6" w15:restartNumberingAfterBreak="0">
     <w:nsid w:val="4F6D406B"/>
     <w:multiLevelType w:val="hybridMultilevel"/>
     <w:tmpl w:val="A6C6AC74"/>
@@ -4681,13 +5240,16 @@
     <w:abstractNumId w:val="4"/>
   </w:num>
   <w:num w:numId="4">
-    <w:abstractNumId w:val="5"/>
+    <w:abstractNumId w:val="6"/>
   </w:num>
   <w:num w:numId="5">
     <w:abstractNumId w:val="3"/>
   </w:num>
   <w:num w:numId="6">
     <w:abstractNumId w:val="0"/>
+  </w:num>
+  <w:num w:numId="7">
+    <w:abstractNumId w:val="5"/>
   </w:num>
 </w:numbering>
 </file>
@@ -5324,6 +5886,42 @@
       <w:contextualSpacing/>
     </w:pPr>
   </w:style>
+  <w:style w:type="paragraph" w:styleId="NormalWeb">
+    <w:name w:val="Normal (Web)"/>
+    <w:basedOn w:val="Normal"/>
+    <w:uiPriority w:val="99"/>
+    <w:semiHidden/>
+    <w:unhideWhenUsed/>
+    <w:rsid w:val="00847D7A"/>
+    <w:pPr>
+      <w:pBdr>
+        <w:top w:val="none" w:sz="0" w:space="0" w:color="auto"/>
+        <w:left w:val="none" w:sz="0" w:space="0" w:color="auto"/>
+        <w:bottom w:val="none" w:sz="0" w:space="0" w:color="auto"/>
+        <w:right w:val="none" w:sz="0" w:space="0" w:color="auto"/>
+        <w:between w:val="none" w:sz="0" w:space="0" w:color="auto"/>
+      </w:pBdr>
+      <w:spacing w:before="100" w:beforeAutospacing="1" w:after="100" w:afterAutospacing="1" w:line="240" w:lineRule="auto"/>
+    </w:pPr>
+    <w:rPr>
+      <w:rFonts w:ascii="Times New Roman" w:eastAsia="Times New Roman" w:hAnsi="Times New Roman" w:cs="Times New Roman"/>
+      <w:color w:val="auto"/>
+      <w:sz w:val="24"/>
+      <w:szCs w:val="24"/>
+      <w:lang w:val="en-IN"/>
+    </w:rPr>
+  </w:style>
+  <w:style w:type="character" w:styleId="Strong">
+    <w:name w:val="Strong"/>
+    <w:basedOn w:val="DefaultParagraphFont"/>
+    <w:uiPriority w:val="22"/>
+    <w:qFormat/>
+    <w:rsid w:val="00847D7A"/>
+    <w:rPr>
+      <w:b/>
+      <w:bCs/>
+    </w:rPr>
+  </w:style>
 </w:styles>
 </file>
 

</xml_diff>

<commit_message>
Item definition and subsystems
Remaining: Safety Goal and DIA(2)
</commit_message>
<xml_diff>
--- a/Template_Files/01_SafetyPlan_LaneAssistance_Template.docx
+++ b/Template_Files/01_SafetyPlan_LaneAssistance_Template.docx
@@ -2051,67 +2051,145 @@
     </w:p>
     <w:p>
       <w:pPr>
-        <w:rPr>
-          <w:b/>
-          <w:color w:val="B7B7B7"/>
-        </w:rPr>
-      </w:pPr>
-    </w:p>
-    <w:p>
-      <w:pPr>
-        <w:rPr>
-          <w:b/>
-          <w:color w:val="B7B7B7"/>
-        </w:rPr>
-      </w:pPr>
-    </w:p>
-    <w:p>
-      <w:pPr>
-        <w:rPr>
-          <w:b/>
-          <w:color w:val="B7B7B7"/>
-        </w:rPr>
-      </w:pPr>
-    </w:p>
-    <w:p>
-      <w:pPr>
-        <w:rPr>
-          <w:b/>
-          <w:color w:val="B7B7B7"/>
-        </w:rPr>
-      </w:pPr>
-      <w:r>
-        <w:rPr>
-          <w:b/>
-          <w:color w:val="B7B7B7"/>
-        </w:rPr>
-        <w:t>What are the boundaries of the item? What subsystems a</w:t>
+        <w:pBdr>
+          <w:top w:val="none" w:sz="0" w:space="0" w:color="auto"/>
+          <w:left w:val="none" w:sz="0" w:space="0" w:color="auto"/>
+          <w:bottom w:val="none" w:sz="0" w:space="0" w:color="auto"/>
+          <w:right w:val="none" w:sz="0" w:space="0" w:color="auto"/>
+          <w:between w:val="none" w:sz="0" w:space="0" w:color="auto"/>
+        </w:pBdr>
+        <w:spacing w:before="100" w:beforeAutospacing="1" w:after="100" w:afterAutospacing="1" w:line="240" w:lineRule="auto"/>
+        <w:rPr>
+          <w:rFonts w:eastAsia="Times New Roman"/>
+          <w:color w:val="auto"/>
+          <w:lang w:val="en-IN"/>
+        </w:rPr>
+      </w:pPr>
+      <w:r>
+        <w:rPr>
+          <w:rFonts w:eastAsia="Times New Roman"/>
+          <w:color w:val="auto"/>
+        </w:rPr>
+        <w:t xml:space="preserve">For the </w:t>
+      </w:r>
+      <w:r>
+        <w:rPr>
+          <w:rFonts w:eastAsia="Times New Roman"/>
+          <w:b/>
+          <w:color w:val="auto"/>
+        </w:rPr>
+        <w:t>lane departure warning function</w:t>
+      </w:r>
+      <w:r>
+        <w:rPr>
+          <w:rFonts w:eastAsia="Times New Roman"/>
+          <w:color w:val="auto"/>
+        </w:rPr>
+        <w:t>, the Camera sub-system, the Electronic Power Steering subsystem and the Car Display Subsystem are responsible</w:t>
+      </w:r>
+      <w:r>
+        <w:rPr>
+          <w:rFonts w:eastAsia="Times New Roman"/>
+          <w:color w:val="auto"/>
+          <w:sz w:val="24"/>
+          <w:szCs w:val="24"/>
+        </w:rPr>
+        <w:t>.</w:t>
+      </w:r>
+    </w:p>
+    <w:p>
+      <w:pPr>
+        <w:pBdr>
+          <w:top w:val="none" w:sz="0" w:space="0" w:color="auto"/>
+          <w:left w:val="none" w:sz="0" w:space="0" w:color="auto"/>
+          <w:bottom w:val="none" w:sz="0" w:space="0" w:color="auto"/>
+          <w:right w:val="none" w:sz="0" w:space="0" w:color="auto"/>
+          <w:between w:val="none" w:sz="0" w:space="0" w:color="auto"/>
+        </w:pBdr>
+        <w:spacing w:before="100" w:beforeAutospacing="1" w:after="100" w:afterAutospacing="1" w:line="240" w:lineRule="auto"/>
+        <w:rPr>
+          <w:rFonts w:eastAsia="Times New Roman"/>
+          <w:color w:val="auto"/>
+          <w:lang w:val="en-IN"/>
+        </w:rPr>
+      </w:pPr>
+      <w:r>
+        <w:rPr>
+          <w:rFonts w:eastAsia="Times New Roman"/>
+          <w:color w:val="auto"/>
+        </w:rPr>
+        <w:t>For the</w:t>
+      </w:r>
+      <w:r>
+        <w:rPr>
+          <w:rFonts w:eastAsia="Times New Roman"/>
+          <w:b/>
+          <w:color w:val="auto"/>
+        </w:rPr>
+        <w:t xml:space="preserve"> lane keeping assistance function</w:t>
+      </w:r>
+      <w:r>
+        <w:rPr>
+          <w:rFonts w:eastAsia="Times New Roman"/>
+          <w:color w:val="auto"/>
+        </w:rPr>
+        <w:t>, the Camera sub-system and the Electronic Power Steering subsystem are responsible.</w:t>
       </w:r>
       <w:bookmarkStart w:id="14" w:name="_GoBack"/>
       <w:bookmarkEnd w:id="14"/>
-      <w:r>
-        <w:rPr>
-          <w:b/>
-          <w:color w:val="B7B7B7"/>
-        </w:rPr>
-        <w:t>re inside the item? What elements or subsystems are outside of the item?</w:t>
-      </w:r>
-    </w:p>
-    <w:p>
-      <w:pPr>
-        <w:rPr>
-          <w:b/>
-          <w:color w:val="B7B7B7"/>
-        </w:rPr>
-      </w:pPr>
-    </w:p>
-    <w:p>
-      <w:pPr>
-        <w:rPr>
-          <w:b/>
-          <w:color w:val="B7B7B7"/>
-        </w:rPr>
-      </w:pPr>
+    </w:p>
+    <w:p>
+      <w:pPr>
+        <w:rPr>
+          <w:b/>
+          <w:color w:val="B7B7B7"/>
+        </w:rPr>
+      </w:pPr>
+      <w:r>
+        <w:rPr>
+          <w:b/>
+          <w:color w:val="B7B7B7"/>
+        </w:rPr>
+        <w:t>What are the boundaries of the item? What subsystems are inside the item? What elements or subsystems are outside of the item?</w:t>
+      </w:r>
+    </w:p>
+    <w:p>
+      <w:pPr>
+        <w:pBdr>
+          <w:top w:val="none" w:sz="0" w:space="0" w:color="auto"/>
+          <w:left w:val="none" w:sz="0" w:space="0" w:color="auto"/>
+          <w:bottom w:val="none" w:sz="0" w:space="0" w:color="auto"/>
+          <w:right w:val="none" w:sz="0" w:space="0" w:color="auto"/>
+          <w:between w:val="none" w:sz="0" w:space="0" w:color="auto"/>
+        </w:pBdr>
+        <w:spacing w:before="100" w:beforeAutospacing="1" w:after="100" w:afterAutospacing="1" w:line="240" w:lineRule="auto"/>
+        <w:rPr>
+          <w:rFonts w:eastAsia="Times New Roman"/>
+          <w:color w:val="auto"/>
+          <w:lang w:val="en-IN"/>
+        </w:rPr>
+      </w:pPr>
+      <w:r>
+        <w:rPr>
+          <w:rFonts w:eastAsia="Times New Roman"/>
+          <w:color w:val="auto"/>
+        </w:rPr>
+        <w:t>The Camera sub-system, the Electronic Power Steering subsystem and the Car Display Subsystem are inside the Lane Assistance Item.  </w:t>
+      </w:r>
+    </w:p>
+    <w:p>
+      <w:pPr>
+        <w:rPr>
+          <w:b/>
+          <w:color w:val="B7B7B7"/>
+        </w:rPr>
+      </w:pPr>
+      <w:r>
+        <w:rPr>
+          <w:color w:val="auto"/>
+        </w:rPr>
+        <w:t>The steering wheel sub system is outside the item</w:t>
+      </w:r>
     </w:p>
     <w:p>
       <w:pPr>

</xml_diff>